<commit_message>
recursion, lots of defs fixed
</commit_message>
<xml_diff>
--- a/files/recursion1.docx
+++ b/files/recursion1.docx
@@ -1768,6 +1768,35 @@
       <w:r>
         <w:rPr>
           <w:rFonts w:ascii="Times New Roman" w:hAnsi="Times New Roman"/>
+          <w:b/>
+          <w:sz w:val="20"/>
+        </w:rPr>
+        <w:t>Two</w:t>
+      </w:r>
+      <w:r>
+        <w:rPr>
+          <w:rFonts w:ascii="Times New Roman" w:hAnsi="Times New Roman"/>
+          <w:b/>
+          <w:sz w:val="20"/>
+        </w:rPr>
+        <w:t xml:space="preserve"> recursive functions</w:t>
+      </w:r>
+    </w:p>
+    <w:p>
+      <w:pPr>
+        <w:tabs>
+          <w:tab w:val="left" w:pos="3047"/>
+        </w:tabs>
+        <w:spacing w:before="120"/>
+        <w:ind w:firstLine="288"/>
+        <w:rPr>
+          <w:rFonts w:ascii="Times New Roman" w:hAnsi="Times New Roman"/>
+          <w:sz w:val="20"/>
+        </w:rPr>
+      </w:pPr>
+      <w:r>
+        <w:rPr>
+          <w:rFonts w:ascii="Times New Roman" w:hAnsi="Times New Roman"/>
           <w:noProof/>
           <w:sz w:val="20"/>
         </w:rPr>
@@ -1777,10 +1806,10 @@
               <wp:anchor distT="0" distB="0" distL="114300" distR="114300" simplePos="0" relativeHeight="251664384" behindDoc="0" locked="0" layoutInCell="1" allowOverlap="1" wp14:anchorId="588AC803" wp14:editId="5F27FB12">
                 <wp:simplePos x="0" y="0"/>
                 <wp:positionH relativeFrom="column">
-                  <wp:posOffset>4032885</wp:posOffset>
+                  <wp:posOffset>4030889</wp:posOffset>
                 </wp:positionH>
                 <wp:positionV relativeFrom="paragraph">
-                  <wp:posOffset>40549</wp:posOffset>
+                  <wp:posOffset>27305</wp:posOffset>
                 </wp:positionV>
                 <wp:extent cx="1786890" cy="1036320"/>
                 <wp:effectExtent l="0" t="0" r="16510" b="17780"/>
@@ -2013,7 +2042,7 @@
           </mc:Choice>
           <mc:Fallback>
             <w:pict>
-              <v:shape w14:anchorId="588AC803" id="Text Box 41" o:spid="_x0000_s1027" type="#_x0000_t202" style="position:absolute;margin-left:317.55pt;margin-top:3.2pt;width:140.7pt;height:81.6pt;z-index:251664384;visibility:visible;mso-wrap-style:square;mso-width-percent:0;mso-height-percent:0;mso-wrap-distance-left:9pt;mso-wrap-distance-top:0;mso-wrap-distance-right:9pt;mso-wrap-distance-bottom:0;mso-position-horizontal:absolute;mso-position-horizontal-relative:text;mso-position-vertical:absolute;mso-position-vertical-relative:text;mso-width-percent:0;mso-height-percent:0;mso-width-relative:margin;mso-height-relative:margin;v-text-anchor:top" o:gfxdata="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" fillcolor="white [3201]" strokeweight=".5pt">
+              <v:shape w14:anchorId="588AC803" id="Text Box 41" o:spid="_x0000_s1027" type="#_x0000_t202" style="position:absolute;left:0;text-align:left;margin-left:317.4pt;margin-top:2.15pt;width:140.7pt;height:81.6pt;z-index:251664384;visibility:visible;mso-wrap-style:square;mso-width-percent:0;mso-height-percent:0;mso-wrap-distance-left:9pt;mso-wrap-distance-top:0;mso-wrap-distance-right:9pt;mso-wrap-distance-bottom:0;mso-position-horizontal:absolute;mso-position-horizontal-relative:text;mso-position-vertical:absolute;mso-position-vertical-relative:text;mso-width-percent:0;mso-height-percent:0;mso-width-relative:margin;mso-height-relative:margin;v-text-anchor:top" o:gfxdata="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" fillcolor="white [3201]" strokeweight=".5pt">
                 <v:textbox>
                   <w:txbxContent>
                     <w:p>
@@ -2208,10 +2237,100 @@
       <w:r>
         <w:rPr>
           <w:rFonts w:ascii="Times New Roman" w:hAnsi="Times New Roman"/>
-          <w:b/>
-          <w:sz w:val="20"/>
-        </w:rPr>
-        <w:t>Writing recursive functions</w:t>
+          <w:sz w:val="20"/>
+        </w:rPr>
+        <w:t xml:space="preserve">Above, we gave a definition of the nonnegative powers of 2. Such a mathematical definition can be transformed easily, almost automatically, into </w:t>
+      </w:r>
+      <w:r>
+        <w:rPr>
+          <w:rFonts w:ascii="Times New Roman" w:hAnsi="Times New Roman"/>
+          <w:sz w:val="20"/>
+        </w:rPr>
+        <w:t>a Java function</w:t>
+      </w:r>
+      <w:r>
+        <w:rPr>
+          <w:rFonts w:ascii="Times New Roman" w:hAnsi="Times New Roman"/>
+          <w:sz w:val="20"/>
+        </w:rPr>
+        <w:t>, as shown to the right.</w:t>
+      </w:r>
+      <w:r>
+        <w:rPr>
+          <w:rFonts w:ascii="Times New Roman" w:hAnsi="Times New Roman"/>
+          <w:sz w:val="20"/>
+        </w:rPr>
+        <w:t xml:space="preserve"> You can </w:t>
+      </w:r>
+      <w:r>
+        <w:rPr>
+          <w:rFonts w:ascii="Times New Roman" w:hAnsi="Times New Roman"/>
+          <w:sz w:val="20"/>
+        </w:rPr>
+        <w:t>write</w:t>
+      </w:r>
+      <w:r>
+        <w:rPr>
+          <w:rFonts w:ascii="Times New Roman" w:hAnsi="Times New Roman"/>
+          <w:sz w:val="20"/>
+        </w:rPr>
+        <w:t xml:space="preserve"> </w:t>
+      </w:r>
+      <w:r>
+        <w:rPr>
+          <w:rFonts w:ascii="Times New Roman" w:hAnsi="Times New Roman"/>
+          <w:sz w:val="20"/>
+        </w:rPr>
+        <w:t>m</w:t>
+      </w:r>
+      <w:r>
+        <w:rPr>
+          <w:rFonts w:ascii="Times New Roman" w:hAnsi="Times New Roman"/>
+          <w:sz w:val="20"/>
+        </w:rPr>
+        <w:t>any recursive mathematical definition</w:t>
+      </w:r>
+      <w:r>
+        <w:rPr>
+          <w:rFonts w:ascii="Times New Roman" w:hAnsi="Times New Roman"/>
+          <w:sz w:val="20"/>
+        </w:rPr>
+        <w:t>s</w:t>
+      </w:r>
+      <w:r>
+        <w:rPr>
+          <w:rFonts w:ascii="Times New Roman" w:hAnsi="Times New Roman"/>
+          <w:sz w:val="20"/>
+        </w:rPr>
+        <w:t xml:space="preserve"> </w:t>
+      </w:r>
+      <w:r>
+        <w:rPr>
+          <w:rFonts w:ascii="Times New Roman" w:hAnsi="Times New Roman"/>
+          <w:sz w:val="20"/>
+        </w:rPr>
+        <w:t xml:space="preserve">as </w:t>
+      </w:r>
+      <w:r>
+        <w:rPr>
+          <w:rFonts w:ascii="Times New Roman" w:hAnsi="Times New Roman"/>
+          <w:sz w:val="20"/>
+        </w:rPr>
+        <w:t>Java function</w:t>
+      </w:r>
+      <w:r>
+        <w:rPr>
+          <w:rFonts w:ascii="Times New Roman" w:hAnsi="Times New Roman"/>
+          <w:sz w:val="20"/>
+        </w:rPr>
+        <w:t>s</w:t>
+      </w:r>
+      <w:r>
+        <w:rPr>
+          <w:rFonts w:ascii="Times New Roman" w:hAnsi="Times New Roman"/>
+          <w:sz w:val="20"/>
+        </w:rPr>
+        <w:t xml:space="preserve"> in this fashion.</w:t>
       </w:r>
     </w:p>
     <w:p>
@@ -2231,42 +2350,43 @@
           <w:rFonts w:ascii="Times New Roman" w:hAnsi="Times New Roman"/>
           <w:sz w:val="20"/>
         </w:rPr>
-        <w:t xml:space="preserve">Above, we gave a definition of the nonnegative powers of 2. Such a mathematical definition can be transformed easily, almost automatically, into </w:t>
-      </w:r>
-      <w:r>
-        <w:rPr>
-          <w:rFonts w:ascii="Times New Roman" w:hAnsi="Times New Roman"/>
-          <w:sz w:val="20"/>
-        </w:rPr>
-        <w:t>a Java function</w:t>
-      </w:r>
-      <w:r>
-        <w:rPr>
-          <w:rFonts w:ascii="Times New Roman" w:hAnsi="Times New Roman"/>
-          <w:sz w:val="20"/>
-        </w:rPr>
-        <w:t>, as shown to the right.</w:t>
-      </w:r>
-      <w:r>
-        <w:rPr>
-          <w:rFonts w:ascii="Times New Roman" w:hAnsi="Times New Roman"/>
-          <w:sz w:val="20"/>
-        </w:rPr>
-        <w:t xml:space="preserve"> You can </w:t>
-      </w:r>
-      <w:r>
-        <w:rPr>
-          <w:rFonts w:ascii="Times New Roman" w:hAnsi="Times New Roman"/>
-          <w:sz w:val="20"/>
-        </w:rPr>
-        <w:t>write</w:t>
-      </w:r>
-      <w:r>
-        <w:rPr>
-          <w:rFonts w:ascii="Times New Roman" w:hAnsi="Times New Roman"/>
-          <w:sz w:val="20"/>
-        </w:rPr>
-        <w:t xml:space="preserve"> almost any recursive mathematical definition into a Java function in this fashion.</w:t>
+        <w:t>To the right below is another recursive function, which</w:t>
+      </w:r>
+      <w:r>
+        <w:rPr>
+          <w:rFonts w:ascii="Times New Roman" w:hAnsi="Times New Roman"/>
+          <w:sz w:val="20"/>
+        </w:rPr>
+        <w:t xml:space="preserve"> returns the number of digits in the decimal representation of a </w:t>
+      </w:r>
+      <w:r>
+        <w:rPr>
+          <w:rFonts w:ascii="Times New Roman" w:hAnsi="Times New Roman"/>
+          <w:sz w:val="20"/>
+        </w:rPr>
+        <w:t>nonnegative integer</w:t>
+      </w:r>
+      <w:r>
+        <w:rPr>
+          <w:rFonts w:ascii="Times New Roman" w:hAnsi="Times New Roman"/>
+          <w:sz w:val="20"/>
+        </w:rPr>
+        <w:t xml:space="preserve"> </w:t>
+      </w:r>
+      <w:r>
+        <w:rPr>
+          <w:rFonts w:ascii="Courier New" w:hAnsi="Courier New" w:cs="Courier New"/>
+          <w:sz w:val="18"/>
+          <w:szCs w:val="18"/>
+        </w:rPr>
+        <w:t>n</w:t>
+      </w:r>
+      <w:r>
+        <w:rPr>
+          <w:rFonts w:ascii="Times New Roman" w:hAnsi="Times New Roman"/>
+          <w:sz w:val="20"/>
+        </w:rPr>
+        <w:t>.</w:t>
       </w:r>
     </w:p>
     <w:p>
@@ -2286,42 +2406,7 @@
           <w:rFonts w:ascii="Times New Roman" w:hAnsi="Times New Roman"/>
           <w:sz w:val="20"/>
         </w:rPr>
-        <w:t>To</w:t>
-      </w:r>
-      <w:r>
-        <w:rPr>
-          <w:rFonts w:ascii="Times New Roman" w:hAnsi="Times New Roman"/>
-          <w:sz w:val="20"/>
-        </w:rPr>
-        <w:t xml:space="preserve"> show you what recursive functions may look l</w:t>
-      </w:r>
-      <w:r>
-        <w:rPr>
-          <w:rFonts w:ascii="Times New Roman" w:hAnsi="Times New Roman"/>
-          <w:sz w:val="20"/>
-        </w:rPr>
-        <w:t>ike, we present on</w:t>
-      </w:r>
-      <w:r>
-        <w:rPr>
-          <w:rFonts w:ascii="Times New Roman" w:hAnsi="Times New Roman"/>
-          <w:sz w:val="20"/>
-        </w:rPr>
-        <w:t xml:space="preserve"> the right </w:t>
-      </w:r>
-      <w:r>
-        <w:rPr>
-          <w:rFonts w:ascii="Times New Roman" w:hAnsi="Times New Roman"/>
-          <w:sz w:val="20"/>
-        </w:rPr>
-        <w:t xml:space="preserve">below </w:t>
-      </w:r>
-      <w:r>
-        <w:rPr>
-          <w:rFonts w:ascii="Times New Roman" w:hAnsi="Times New Roman"/>
-          <w:sz w:val="20"/>
-        </w:rPr>
-        <w:t xml:space="preserve">a function that returns the number of digits in the decimal representation of a number </w:t>
+        <w:t xml:space="preserve">If </w:t>
       </w:r>
       <w:r>
         <w:rPr>
@@ -2336,7 +2421,22 @@
           <w:rFonts w:ascii="Times New Roman" w:hAnsi="Times New Roman"/>
           <w:sz w:val="20"/>
         </w:rPr>
-        <w:t>.</w:t>
+        <w:t xml:space="preserve"> &lt; 10, the answer is 1 (even if </w:t>
+      </w:r>
+      <w:r>
+        <w:rPr>
+          <w:rFonts w:ascii="Courier New" w:hAnsi="Courier New" w:cs="Courier New"/>
+          <w:sz w:val="18"/>
+          <w:szCs w:val="18"/>
+        </w:rPr>
+        <w:t>n</w:t>
+      </w:r>
+      <w:r>
+        <w:rPr>
+          <w:rFonts w:ascii="Times New Roman" w:hAnsi="Times New Roman"/>
+          <w:sz w:val="20"/>
+        </w:rPr>
+        <w:t xml:space="preserve"> is 0).</w:t>
       </w:r>
     </w:p>
     <w:p>
@@ -2363,10 +2463,10 @@
               <wp:anchor distT="0" distB="0" distL="114300" distR="114300" simplePos="0" relativeHeight="251668480" behindDoc="0" locked="0" layoutInCell="1" allowOverlap="1" wp14:anchorId="054F5F82" wp14:editId="510FB71D">
                 <wp:simplePos x="0" y="0"/>
                 <wp:positionH relativeFrom="column">
-                  <wp:posOffset>3645082</wp:posOffset>
+                  <wp:posOffset>3644900</wp:posOffset>
                 </wp:positionH>
                 <wp:positionV relativeFrom="paragraph">
-                  <wp:posOffset>228328</wp:posOffset>
+                  <wp:posOffset>81008</wp:posOffset>
                 </wp:positionV>
                 <wp:extent cx="2176780" cy="1746885"/>
                 <wp:effectExtent l="0" t="0" r="7620" b="18415"/>
@@ -2758,7 +2858,7 @@
           </mc:Choice>
           <mc:Fallback>
             <w:pict>
-              <v:shape w14:anchorId="054F5F82" id="Text Box 43" o:spid="_x0000_s1028" type="#_x0000_t202" style="position:absolute;left:0;text-align:left;margin-left:287pt;margin-top:18pt;width:171.4pt;height:137.55pt;z-index:251668480;visibility:visible;mso-wrap-style:square;mso-width-percent:0;mso-height-percent:0;mso-wrap-distance-left:9pt;mso-wrap-distance-top:0;mso-wrap-distance-right:9pt;mso-wrap-distance-bottom:0;mso-position-horizontal:absolute;mso-position-horizontal-relative:text;mso-position-vertical:absolute;mso-position-vertical-relative:text;mso-width-percent:0;mso-height-percent:0;mso-width-relative:margin;mso-height-relative:margin;v-text-anchor:top" o:gfxdata="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" fillcolor="white [3201]" strokeweight=".5pt">
+              <v:shape w14:anchorId="054F5F82" id="Text Box 43" o:spid="_x0000_s1028" type="#_x0000_t202" style="position:absolute;left:0;text-align:left;margin-left:287pt;margin-top:6.4pt;width:171.4pt;height:137.55pt;z-index:251668480;visibility:visible;mso-wrap-style:square;mso-width-percent:0;mso-height-percent:0;mso-wrap-distance-left:9pt;mso-wrap-distance-top:0;mso-wrap-distance-right:9pt;mso-wrap-distance-bottom:0;mso-position-horizontal:absolute;mso-position-horizontal-relative:text;mso-position-vertical:absolute;mso-position-vertical-relative:text;mso-width-percent:0;mso-height-percent:0;mso-width-relative:margin;mso-height-relative:margin;v-text-anchor:top" o:gfxdata="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" fillcolor="white [3201]" strokeweight=".5pt">
                 <v:textbox>
                   <w:txbxContent>
                     <w:p>
@@ -3114,7 +3214,14 @@
           <w:rFonts w:ascii="Times New Roman" w:hAnsi="Times New Roman"/>
           <w:sz w:val="20"/>
         </w:rPr>
-        <w:t xml:space="preserve">If </w:t>
+        <w:t xml:space="preserve">The comments in the function tell you that </w:t>
+      </w:r>
+      <w:r>
+        <w:rPr>
+          <w:rFonts w:ascii="Times New Roman" w:hAnsi="Times New Roman"/>
+          <w:sz w:val="20"/>
+        </w:rPr>
+        <w:t xml:space="preserve">for </w:t>
       </w:r>
       <w:r>
         <w:rPr>
@@ -3129,7 +3236,7 @@
           <w:rFonts w:ascii="Times New Roman" w:hAnsi="Times New Roman"/>
           <w:sz w:val="20"/>
         </w:rPr>
-        <w:t xml:space="preserve"> &lt; 10, the answer is 1 (even if </w:t>
+        <w:t xml:space="preserve"> ≥ 10, the answer is 1 plus the number of digits in </w:t>
       </w:r>
       <w:r>
         <w:rPr>
@@ -3144,7 +3251,361 @@
           <w:rFonts w:ascii="Times New Roman" w:hAnsi="Times New Roman"/>
           <w:sz w:val="20"/>
         </w:rPr>
-        <w:t xml:space="preserve"> is 0).</w:t>
+        <w:t xml:space="preserve"> </w:t>
+      </w:r>
+      <w:r>
+        <w:rPr>
+          <w:rFonts w:ascii="Times New Roman" w:hAnsi="Times New Roman"/>
+          <w:sz w:val="20"/>
+        </w:rPr>
+        <w:t xml:space="preserve">/10. </w:t>
+      </w:r>
+      <w:r>
+        <w:rPr>
+          <w:rFonts w:ascii="Times New Roman" w:hAnsi="Times New Roman"/>
+          <w:sz w:val="20"/>
+        </w:rPr>
+        <w:t>That’s the value that the return statement returns.</w:t>
+      </w:r>
+      <w:r>
+        <w:rPr>
+          <w:rFonts w:ascii="Times New Roman" w:hAnsi="Times New Roman"/>
+          <w:sz w:val="20"/>
+        </w:rPr>
+        <w:t xml:space="preserve"> W</w:t>
+      </w:r>
+      <w:r>
+        <w:rPr>
+          <w:rFonts w:ascii="Times New Roman" w:hAnsi="Times New Roman"/>
+          <w:sz w:val="20"/>
+        </w:rPr>
+        <w:t>e can calculate</w:t>
+      </w:r>
+      <w:r>
+        <w:rPr>
+          <w:rFonts w:ascii="Times New Roman" w:hAnsi="Times New Roman"/>
+          <w:sz w:val="20"/>
+        </w:rPr>
+        <w:t xml:space="preserve"> the call</w:t>
+      </w:r>
+      <w:r>
+        <w:rPr>
+          <w:rFonts w:ascii="Times New Roman" w:hAnsi="Times New Roman"/>
+          <w:sz w:val="20"/>
+        </w:rPr>
+        <w:t xml:space="preserve"> </w:t>
+      </w:r>
+      <w:r>
+        <w:rPr>
+          <w:rFonts w:ascii="Times New Roman" w:hAnsi="Times New Roman"/>
+          <w:sz w:val="20"/>
+        </w:rPr>
+        <w:t>numDigits(352)</w:t>
+      </w:r>
+      <w:r>
+        <w:rPr>
+          <w:rFonts w:ascii="Times New Roman" w:hAnsi="Times New Roman"/>
+          <w:sz w:val="20"/>
+        </w:rPr>
+        <w:t>:</w:t>
+      </w:r>
+    </w:p>
+    <w:p>
+      <w:pPr>
+        <w:spacing w:before="120"/>
+        <w:rPr>
+          <w:rFonts w:ascii="Times New Roman" w:hAnsi="Times New Roman"/>
+          <w:sz w:val="20"/>
+        </w:rPr>
+      </w:pPr>
+      <w:r>
+        <w:rPr>
+          <w:rFonts w:ascii="Times New Roman" w:hAnsi="Times New Roman"/>
+          <w:sz w:val="20"/>
+        </w:rPr>
+        <w:t xml:space="preserve">    </w:t>
+      </w:r>
+      <w:r>
+        <w:rPr>
+          <w:rFonts w:ascii="Times New Roman" w:hAnsi="Times New Roman"/>
+          <w:sz w:val="20"/>
+        </w:rPr>
+        <w:t>numDigits(352)</w:t>
+      </w:r>
+      <w:r>
+        <w:rPr>
+          <w:rFonts w:ascii="Times New Roman" w:hAnsi="Times New Roman"/>
+          <w:sz w:val="20"/>
+        </w:rPr>
+        <w:br/>
+        <w:t>=     &lt;</w:t>
+      </w:r>
+      <w:r>
+        <w:rPr>
+          <w:rFonts w:ascii="Times New Roman" w:hAnsi="Times New Roman"/>
+          <w:sz w:val="20"/>
+        </w:rPr>
+        <w:t xml:space="preserve">with n = 352, the </w:t>
+      </w:r>
+      <w:r>
+        <w:rPr>
+          <w:rFonts w:ascii="Times New Roman" w:hAnsi="Times New Roman"/>
+          <w:sz w:val="20"/>
+        </w:rPr>
+        <w:t xml:space="preserve">value of </w:t>
+      </w:r>
+      <w:r>
+        <w:rPr>
+          <w:rFonts w:ascii="Times New Roman" w:hAnsi="Times New Roman"/>
+          <w:sz w:val="20"/>
+        </w:rPr>
+        <w:t>numDigits(n/10) + 1</w:t>
+      </w:r>
+      <w:r>
+        <w:rPr>
+          <w:rFonts w:ascii="Times New Roman" w:hAnsi="Times New Roman"/>
+          <w:sz w:val="20"/>
+        </w:rPr>
+        <w:t xml:space="preserve"> is returned</w:t>
+      </w:r>
+      <w:r>
+        <w:rPr>
+          <w:rFonts w:ascii="Times New Roman" w:hAnsi="Times New Roman"/>
+          <w:sz w:val="20"/>
+        </w:rPr>
+        <w:t>&gt;</w:t>
+      </w:r>
+    </w:p>
+    <w:p>
+      <w:pPr>
+        <w:rPr>
+          <w:rFonts w:ascii="Times New Roman" w:hAnsi="Times New Roman"/>
+          <w:sz w:val="20"/>
+        </w:rPr>
+      </w:pPr>
+      <w:r>
+        <w:rPr>
+          <w:rFonts w:ascii="Times New Roman" w:hAnsi="Times New Roman"/>
+          <w:sz w:val="20"/>
+        </w:rPr>
+        <w:t xml:space="preserve">    </w:t>
+      </w:r>
+      <w:r>
+        <w:rPr>
+          <w:rFonts w:ascii="Times New Roman" w:hAnsi="Times New Roman"/>
+          <w:sz w:val="20"/>
+        </w:rPr>
+        <w:t>numDigits(35</w:t>
+      </w:r>
+      <w:r>
+        <w:rPr>
+          <w:rFonts w:ascii="Times New Roman" w:hAnsi="Times New Roman"/>
+          <w:sz w:val="20"/>
+        </w:rPr>
+        <w:t>) + 1</w:t>
+      </w:r>
+    </w:p>
+    <w:p>
+      <w:pPr>
+        <w:rPr>
+          <w:rFonts w:ascii="Times New Roman" w:hAnsi="Times New Roman"/>
+          <w:sz w:val="20"/>
+        </w:rPr>
+      </w:pPr>
+      <w:r>
+        <w:rPr>
+          <w:rFonts w:ascii="Times New Roman" w:hAnsi="Times New Roman"/>
+          <w:sz w:val="20"/>
+        </w:rPr>
+        <w:t>=    &lt;</w:t>
+      </w:r>
+      <w:r>
+        <w:rPr>
+          <w:rFonts w:ascii="Times New Roman" w:hAnsi="Times New Roman"/>
+          <w:sz w:val="20"/>
+        </w:rPr>
+        <w:t xml:space="preserve">with n = 35, </w:t>
+      </w:r>
+      <w:r>
+        <w:rPr>
+          <w:rFonts w:ascii="Times New Roman" w:hAnsi="Times New Roman"/>
+          <w:sz w:val="20"/>
+        </w:rPr>
+        <w:t xml:space="preserve">the value of </w:t>
+      </w:r>
+      <w:r>
+        <w:rPr>
+          <w:rFonts w:ascii="Times New Roman" w:hAnsi="Times New Roman"/>
+          <w:sz w:val="20"/>
+        </w:rPr>
+        <w:t>numDigits(n/10) + 1</w:t>
+      </w:r>
+      <w:r>
+        <w:rPr>
+          <w:rFonts w:ascii="Times New Roman" w:hAnsi="Times New Roman"/>
+          <w:sz w:val="20"/>
+        </w:rPr>
+        <w:t xml:space="preserve"> is returned</w:t>
+      </w:r>
+      <w:r>
+        <w:rPr>
+          <w:rFonts w:ascii="Times New Roman" w:hAnsi="Times New Roman"/>
+          <w:sz w:val="20"/>
+        </w:rPr>
+        <w:t>&gt;</w:t>
+      </w:r>
+    </w:p>
+    <w:p>
+      <w:pPr>
+        <w:rPr>
+          <w:rFonts w:ascii="Times New Roman" w:hAnsi="Times New Roman"/>
+          <w:sz w:val="20"/>
+        </w:rPr>
+      </w:pPr>
+      <w:r>
+        <w:rPr>
+          <w:rFonts w:ascii="Times New Roman" w:hAnsi="Times New Roman"/>
+          <w:sz w:val="20"/>
+        </w:rPr>
+        <w:t xml:space="preserve">    </w:t>
+      </w:r>
+      <w:r>
+        <w:rPr>
+          <w:rFonts w:ascii="Times New Roman" w:hAnsi="Times New Roman"/>
+          <w:sz w:val="20"/>
+        </w:rPr>
+        <w:t>numDigits(3</w:t>
+      </w:r>
+      <w:r>
+        <w:rPr>
+          <w:rFonts w:ascii="Times New Roman" w:hAnsi="Times New Roman"/>
+          <w:sz w:val="20"/>
+        </w:rPr>
+        <w:t>) + 1 + 1</w:t>
+      </w:r>
+    </w:p>
+    <w:p>
+      <w:pPr>
+        <w:rPr>
+          <w:rFonts w:ascii="Times New Roman" w:hAnsi="Times New Roman"/>
+          <w:sz w:val="20"/>
+        </w:rPr>
+      </w:pPr>
+      <w:r>
+        <w:rPr>
+          <w:rFonts w:ascii="Times New Roman" w:hAnsi="Times New Roman"/>
+          <w:sz w:val="20"/>
+        </w:rPr>
+        <w:t>=    &lt;</w:t>
+      </w:r>
+      <w:r>
+        <w:rPr>
+          <w:rFonts w:ascii="Times New Roman" w:hAnsi="Times New Roman"/>
+          <w:sz w:val="20"/>
+        </w:rPr>
+        <w:t>with n = 3</w:t>
+      </w:r>
+      <w:r>
+        <w:rPr>
+          <w:rFonts w:ascii="Times New Roman" w:hAnsi="Times New Roman"/>
+          <w:sz w:val="20"/>
+        </w:rPr>
+        <w:t xml:space="preserve">, the </w:t>
+      </w:r>
+      <w:r>
+        <w:rPr>
+          <w:rFonts w:ascii="Times New Roman" w:hAnsi="Times New Roman"/>
+          <w:sz w:val="20"/>
+        </w:rPr>
+        <w:t>value 1 is returned</w:t>
+      </w:r>
+      <w:r>
+        <w:rPr>
+          <w:rFonts w:ascii="Times New Roman" w:hAnsi="Times New Roman"/>
+          <w:sz w:val="20"/>
+        </w:rPr>
+        <w:t>&gt;</w:t>
+      </w:r>
+    </w:p>
+    <w:p>
+      <w:pPr>
+        <w:rPr>
+          <w:rFonts w:ascii="Times New Roman" w:hAnsi="Times New Roman"/>
+          <w:sz w:val="20"/>
+        </w:rPr>
+      </w:pPr>
+      <w:r>
+        <w:rPr>
+          <w:rFonts w:ascii="Times New Roman" w:hAnsi="Times New Roman"/>
+          <w:sz w:val="20"/>
+        </w:rPr>
+        <w:t xml:space="preserve">    </w:t>
+      </w:r>
+      <w:r>
+        <w:rPr>
+          <w:rFonts w:ascii="Times New Roman" w:hAnsi="Times New Roman"/>
+          <w:sz w:val="20"/>
+        </w:rPr>
+        <w:t>1</w:t>
+      </w:r>
+      <w:r>
+        <w:rPr>
+          <w:rFonts w:ascii="Times New Roman" w:hAnsi="Times New Roman"/>
+          <w:sz w:val="20"/>
+        </w:rPr>
+        <w:t xml:space="preserve"> + 1 + 1</w:t>
+      </w:r>
+      <w:r>
+        <w:rPr>
+          <w:rFonts w:ascii="Times New Roman" w:hAnsi="Times New Roman"/>
+          <w:sz w:val="20"/>
+        </w:rPr>
+        <w:br/>
+        <w:t>=    &lt;arithmetic&gt;</w:t>
+      </w:r>
+    </w:p>
+    <w:p>
+      <w:r>
+        <w:rPr>
+          <w:rFonts w:ascii="Times New Roman" w:hAnsi="Times New Roman"/>
+          <w:sz w:val="20"/>
+        </w:rPr>
+        <w:t xml:space="preserve">   3</w:t>
+      </w:r>
+    </w:p>
+    <w:p>
+      <w:pPr>
+        <w:spacing w:before="240"/>
+        <w:rPr>
+          <w:rFonts w:ascii="Times New Roman" w:hAnsi="Times New Roman"/>
+          <w:b/>
+          <w:sz w:val="20"/>
+        </w:rPr>
+      </w:pPr>
+      <w:r>
+        <w:rPr>
+          <w:rFonts w:ascii="Times New Roman" w:hAnsi="Times New Roman"/>
+          <w:b/>
+          <w:sz w:val="20"/>
+        </w:rPr>
+        <w:lastRenderedPageBreak/>
+        <w:t>Two ways to think abou</w:t>
+      </w:r>
+      <w:r>
+        <w:rPr>
+          <w:rFonts w:ascii="Times New Roman" w:hAnsi="Times New Roman"/>
+          <w:b/>
+          <w:sz w:val="20"/>
+        </w:rPr>
+        <w:t>t recursive method</w:t>
+      </w:r>
+      <w:r>
+        <w:rPr>
+          <w:rFonts w:ascii="Times New Roman" w:hAnsi="Times New Roman"/>
+          <w:b/>
+          <w:sz w:val="20"/>
+        </w:rPr>
+        <w:t>s</w:t>
       </w:r>
     </w:p>
     <w:p>
@@ -3164,83 +3625,19 @@
           <w:rFonts w:ascii="Times New Roman" w:hAnsi="Times New Roman"/>
           <w:sz w:val="20"/>
         </w:rPr>
-        <w:t xml:space="preserve">The comments in the function tell you that </w:t>
-      </w:r>
-      <w:r>
-        <w:rPr>
-          <w:rFonts w:ascii="Times New Roman" w:hAnsi="Times New Roman"/>
-          <w:sz w:val="20"/>
-        </w:rPr>
-        <w:t xml:space="preserve">for </w:t>
-      </w:r>
-      <w:r>
-        <w:rPr>
-          <w:rFonts w:ascii="Courier New" w:hAnsi="Courier New" w:cs="Courier New"/>
-          <w:sz w:val="18"/>
-          <w:szCs w:val="18"/>
-        </w:rPr>
-        <w:t>n</w:t>
-      </w:r>
-      <w:r>
-        <w:rPr>
-          <w:rFonts w:ascii="Times New Roman" w:hAnsi="Times New Roman"/>
-          <w:sz w:val="20"/>
-        </w:rPr>
-        <w:t xml:space="preserve"> ≥ 10, the answer is 1 plus the number of digits in </w:t>
-      </w:r>
-      <w:r>
-        <w:rPr>
-          <w:rFonts w:ascii="Courier New" w:hAnsi="Courier New" w:cs="Courier New"/>
-          <w:sz w:val="18"/>
-          <w:szCs w:val="18"/>
-        </w:rPr>
-        <w:t>n</w:t>
-      </w:r>
-      <w:r>
-        <w:rPr>
-          <w:rFonts w:ascii="Times New Roman" w:hAnsi="Times New Roman"/>
-          <w:sz w:val="20"/>
-        </w:rPr>
-        <w:t xml:space="preserve"> </w:t>
-      </w:r>
-      <w:r>
-        <w:rPr>
-          <w:rFonts w:ascii="Times New Roman" w:hAnsi="Times New Roman"/>
-          <w:sz w:val="20"/>
-        </w:rPr>
-        <w:t xml:space="preserve">/10. </w:t>
-      </w:r>
-      <w:r>
-        <w:rPr>
-          <w:rFonts w:ascii="Times New Roman" w:hAnsi="Times New Roman"/>
-          <w:sz w:val="20"/>
-        </w:rPr>
-        <w:t>That’s the value that the return statement returns.</w:t>
-      </w:r>
-      <w:r>
-        <w:rPr>
-          <w:rFonts w:ascii="Times New Roman" w:hAnsi="Times New Roman"/>
-          <w:sz w:val="20"/>
-        </w:rPr>
-        <w:t xml:space="preserve"> Ae can calculate </w:t>
-      </w:r>
-      <w:r>
-        <w:rPr>
-          <w:rFonts w:ascii="Times New Roman" w:hAnsi="Times New Roman"/>
-          <w:sz w:val="20"/>
-        </w:rPr>
-        <w:t>numDigits(352)</w:t>
-      </w:r>
-      <w:r>
-        <w:rPr>
-          <w:rFonts w:ascii="Times New Roman" w:hAnsi="Times New Roman"/>
-          <w:sz w:val="20"/>
-        </w:rPr>
-        <w:t>:</w:t>
+        <w:t>With a recursive method, we have two different questions, with two totally different answers:</w:t>
       </w:r>
     </w:p>
     <w:p>
       <w:pPr>
+        <w:pStyle w:val="ListParagraph"/>
+        <w:numPr>
+          <w:ilvl w:val="0"/>
+          <w:numId w:val="13"/>
+        </w:numPr>
+        <w:tabs>
+          <w:tab w:val="left" w:pos="3047"/>
+        </w:tabs>
         <w:spacing w:before="120"/>
         <w:rPr>
           <w:rFonts w:ascii="Times New Roman" w:hAnsi="Times New Roman"/>
@@ -3252,129 +3649,131 @@
           <w:rFonts w:ascii="Times New Roman" w:hAnsi="Times New Roman"/>
           <w:sz w:val="20"/>
         </w:rPr>
-        <w:t xml:space="preserve">    </w:t>
-      </w:r>
-      <w:r>
-        <w:rPr>
-          <w:rFonts w:ascii="Times New Roman" w:hAnsi="Times New Roman"/>
-          <w:sz w:val="20"/>
-        </w:rPr>
-        <w:t>numDigits(352)</w:t>
-      </w:r>
-      <w:r>
-        <w:rPr>
-          <w:rFonts w:ascii="Times New Roman" w:hAnsi="Times New Roman"/>
-          <w:sz w:val="20"/>
-        </w:rPr>
-        <w:br/>
-        <w:t>=     &lt;</w:t>
-      </w:r>
-      <w:r>
-        <w:rPr>
-          <w:rFonts w:ascii="Times New Roman" w:hAnsi="Times New Roman"/>
-          <w:sz w:val="20"/>
-        </w:rPr>
-        <w:t xml:space="preserve">with n = 352, the </w:t>
-      </w:r>
-      <w:r>
-        <w:rPr>
-          <w:rFonts w:ascii="Times New Roman" w:hAnsi="Times New Roman"/>
-          <w:sz w:val="20"/>
-        </w:rPr>
-        <w:t xml:space="preserve">value of </w:t>
-      </w:r>
-      <w:r>
-        <w:rPr>
-          <w:rFonts w:ascii="Times New Roman" w:hAnsi="Times New Roman"/>
-          <w:sz w:val="20"/>
-        </w:rPr>
-        <w:t>numDigits(n/10) + 1</w:t>
-      </w:r>
-      <w:r>
-        <w:rPr>
-          <w:rFonts w:ascii="Times New Roman" w:hAnsi="Times New Roman"/>
-          <w:sz w:val="20"/>
-        </w:rPr>
-        <w:t xml:space="preserve"> is returned.</w:t>
-      </w:r>
-      <w:r>
-        <w:rPr>
-          <w:rFonts w:ascii="Times New Roman" w:hAnsi="Times New Roman"/>
-          <w:sz w:val="20"/>
-        </w:rPr>
-        <w:t>&gt;</w:t>
+        <w:t xml:space="preserve">How is a call on a recursive method </w:t>
+      </w:r>
+      <w:r>
+        <w:rPr>
+          <w:rFonts w:ascii="Times New Roman" w:hAnsi="Times New Roman"/>
+          <w:i/>
+          <w:sz w:val="20"/>
+        </w:rPr>
+        <w:t>executed</w:t>
+      </w:r>
+      <w:r>
+        <w:rPr>
+          <w:rFonts w:ascii="Times New Roman" w:hAnsi="Times New Roman"/>
+          <w:sz w:val="20"/>
+        </w:rPr>
+        <w:t xml:space="preserve"> —how could </w:t>
+      </w:r>
+      <w:r>
+        <w:rPr>
+          <w:rFonts w:ascii="Times New Roman" w:hAnsi="Times New Roman"/>
+          <w:sz w:val="20"/>
+        </w:rPr>
+        <w:t xml:space="preserve">it possible work if </w:t>
+      </w:r>
+      <w:r>
+        <w:rPr>
+          <w:rFonts w:ascii="Times New Roman" w:hAnsi="Times New Roman"/>
+          <w:sz w:val="20"/>
+        </w:rPr>
+        <w:t>it calls itself?</w:t>
       </w:r>
     </w:p>
     <w:p>
       <w:pPr>
-        <w:rPr>
-          <w:rFonts w:ascii="Times New Roman" w:hAnsi="Times New Roman"/>
-          <w:sz w:val="20"/>
-        </w:rPr>
-      </w:pPr>
-      <w:r>
-        <w:rPr>
-          <w:rFonts w:ascii="Times New Roman" w:hAnsi="Times New Roman"/>
-          <w:sz w:val="20"/>
-        </w:rPr>
-        <w:t xml:space="preserve">    </w:t>
-      </w:r>
-      <w:r>
-        <w:rPr>
-          <w:rFonts w:ascii="Times New Roman" w:hAnsi="Times New Roman"/>
-          <w:sz w:val="20"/>
-        </w:rPr>
-        <w:t>numDigits(35</w:t>
-      </w:r>
-      <w:r>
-        <w:rPr>
-          <w:rFonts w:ascii="Times New Roman" w:hAnsi="Times New Roman"/>
-          <w:sz w:val="20"/>
-        </w:rPr>
-        <w:t>) + 1</w:t>
+        <w:pStyle w:val="ListParagraph"/>
+        <w:numPr>
+          <w:ilvl w:val="0"/>
+          <w:numId w:val="13"/>
+        </w:numPr>
+        <w:tabs>
+          <w:tab w:val="left" w:pos="3047"/>
+        </w:tabs>
+        <w:spacing w:before="120"/>
+        <w:contextualSpacing w:val="0"/>
+        <w:rPr>
+          <w:rFonts w:ascii="Times New Roman" w:hAnsi="Times New Roman"/>
+          <w:sz w:val="20"/>
+        </w:rPr>
+      </w:pPr>
+      <w:r>
+        <w:rPr>
+          <w:rFonts w:ascii="Times New Roman" w:hAnsi="Times New Roman"/>
+          <w:sz w:val="20"/>
+        </w:rPr>
+        <w:t xml:space="preserve">How do we </w:t>
+      </w:r>
+      <w:r>
+        <w:rPr>
+          <w:rFonts w:ascii="Times New Roman" w:hAnsi="Times New Roman"/>
+          <w:i/>
+          <w:sz w:val="20"/>
+        </w:rPr>
+        <w:t>understand</w:t>
+      </w:r>
+      <w:r>
+        <w:rPr>
+          <w:rFonts w:ascii="Times New Roman" w:hAnsi="Times New Roman"/>
+          <w:sz w:val="20"/>
+        </w:rPr>
+        <w:t xml:space="preserve"> a recursive method, and </w:t>
+      </w:r>
+      <w:r>
+        <w:rPr>
+          <w:rFonts w:ascii="Times New Roman" w:hAnsi="Times New Roman"/>
+          <w:sz w:val="20"/>
+        </w:rPr>
+        <w:t xml:space="preserve">how do we </w:t>
+      </w:r>
+      <w:r>
+        <w:rPr>
+          <w:rFonts w:ascii="Times New Roman" w:hAnsi="Times New Roman"/>
+          <w:i/>
+          <w:sz w:val="20"/>
+        </w:rPr>
+        <w:t>write/develop</w:t>
+      </w:r>
+      <w:r>
+        <w:rPr>
+          <w:rFonts w:ascii="Times New Roman" w:hAnsi="Times New Roman"/>
+          <w:sz w:val="20"/>
+        </w:rPr>
+        <w:t xml:space="preserve"> a recursive method?</w:t>
       </w:r>
     </w:p>
     <w:p>
       <w:pPr>
-        <w:rPr>
-          <w:rFonts w:ascii="Times New Roman" w:hAnsi="Times New Roman"/>
-          <w:sz w:val="20"/>
-        </w:rPr>
-      </w:pPr>
-      <w:r>
-        <w:rPr>
-          <w:rFonts w:ascii="Times New Roman" w:hAnsi="Times New Roman"/>
-          <w:sz w:val="20"/>
-        </w:rPr>
-        <w:t>=    &lt;</w:t>
-      </w:r>
-      <w:r>
-        <w:rPr>
-          <w:rFonts w:ascii="Times New Roman" w:hAnsi="Times New Roman"/>
-          <w:sz w:val="20"/>
-        </w:rPr>
-        <w:t xml:space="preserve">with n = 35, </w:t>
-      </w:r>
-      <w:r>
-        <w:rPr>
-          <w:rFonts w:ascii="Times New Roman" w:hAnsi="Times New Roman"/>
-          <w:sz w:val="20"/>
-        </w:rPr>
-        <w:t xml:space="preserve">the value of </w:t>
-      </w:r>
-      <w:r>
-        <w:rPr>
-          <w:rFonts w:ascii="Times New Roman" w:hAnsi="Times New Roman"/>
-          <w:sz w:val="20"/>
-        </w:rPr>
-        <w:t>numDigits(n/10) + 1</w:t>
-      </w:r>
-      <w:r>
-        <w:rPr>
-          <w:rFonts w:ascii="Times New Roman" w:hAnsi="Times New Roman"/>
-          <w:sz w:val="20"/>
-        </w:rPr>
-        <w:t xml:space="preserve"> is returned</w:t>
+        <w:tabs>
+          <w:tab w:val="left" w:pos="3047"/>
+        </w:tabs>
+        <w:spacing w:before="120"/>
+        <w:rPr>
+          <w:rFonts w:ascii="Times New Roman" w:hAnsi="Times New Roman"/>
+          <w:sz w:val="20"/>
+        </w:rPr>
+      </w:pPr>
+      <w:r>
+        <w:rPr>
+          <w:rFonts w:ascii="Times New Roman" w:hAnsi="Times New Roman"/>
+          <w:sz w:val="20"/>
+        </w:rPr>
+        <w:t xml:space="preserve">Our </w:t>
+      </w:r>
+      <w:r>
+        <w:rPr>
+          <w:rFonts w:ascii="Times New Roman" w:hAnsi="Times New Roman"/>
+          <w:sz w:val="20"/>
+        </w:rPr>
+        <w:t xml:space="preserve">first task is to show you how recursive calls are executed, so that you can then know that they work. After that, we can study how to understand a recursive method and how to go about developing </w:t>
+      </w:r>
+      <w:r>
+        <w:rPr>
+          <w:rFonts w:ascii="Times New Roman" w:hAnsi="Times New Roman"/>
+          <w:sz w:val="20"/>
+        </w:rPr>
+        <w:t>one</w:t>
       </w:r>
       <w:r>
         <w:rPr>
@@ -3382,133 +3781,6 @@
           <w:sz w:val="20"/>
         </w:rPr>
         <w:t>.</w:t>
-      </w:r>
-      <w:bookmarkStart w:id="0" w:name="_GoBack"/>
-      <w:bookmarkEnd w:id="0"/>
-      <w:r>
-        <w:rPr>
-          <w:rFonts w:ascii="Times New Roman" w:hAnsi="Times New Roman"/>
-          <w:sz w:val="20"/>
-        </w:rPr>
-        <w:t>&gt;</w:t>
-      </w:r>
-    </w:p>
-    <w:p>
-      <w:pPr>
-        <w:rPr>
-          <w:rFonts w:ascii="Times New Roman" w:hAnsi="Times New Roman"/>
-          <w:sz w:val="20"/>
-        </w:rPr>
-      </w:pPr>
-      <w:r>
-        <w:rPr>
-          <w:rFonts w:ascii="Times New Roman" w:hAnsi="Times New Roman"/>
-          <w:sz w:val="20"/>
-        </w:rPr>
-        <w:t xml:space="preserve">    </w:t>
-      </w:r>
-      <w:r>
-        <w:rPr>
-          <w:rFonts w:ascii="Times New Roman" w:hAnsi="Times New Roman"/>
-          <w:sz w:val="20"/>
-        </w:rPr>
-        <w:t>numDigits(3</w:t>
-      </w:r>
-      <w:r>
-        <w:rPr>
-          <w:rFonts w:ascii="Times New Roman" w:hAnsi="Times New Roman"/>
-          <w:sz w:val="20"/>
-        </w:rPr>
-        <w:t>) + 1 + 1</w:t>
-      </w:r>
-    </w:p>
-    <w:p>
-      <w:pPr>
-        <w:rPr>
-          <w:rFonts w:ascii="Times New Roman" w:hAnsi="Times New Roman"/>
-          <w:sz w:val="20"/>
-        </w:rPr>
-      </w:pPr>
-      <w:r>
-        <w:rPr>
-          <w:rFonts w:ascii="Times New Roman" w:hAnsi="Times New Roman"/>
-          <w:sz w:val="20"/>
-        </w:rPr>
-        <w:t>=    &lt;</w:t>
-      </w:r>
-      <w:r>
-        <w:rPr>
-          <w:rFonts w:ascii="Times New Roman" w:hAnsi="Times New Roman"/>
-          <w:sz w:val="20"/>
-        </w:rPr>
-        <w:t>with n = 3</w:t>
-      </w:r>
-      <w:r>
-        <w:rPr>
-          <w:rFonts w:ascii="Times New Roman" w:hAnsi="Times New Roman"/>
-          <w:sz w:val="20"/>
-        </w:rPr>
-        <w:t xml:space="preserve">, the </w:t>
-      </w:r>
-      <w:r>
-        <w:rPr>
-          <w:rFonts w:ascii="Times New Roman" w:hAnsi="Times New Roman"/>
-          <w:sz w:val="20"/>
-        </w:rPr>
-        <w:t>value 1 is returned</w:t>
-      </w:r>
-      <w:r>
-        <w:rPr>
-          <w:rFonts w:ascii="Times New Roman" w:hAnsi="Times New Roman"/>
-          <w:sz w:val="20"/>
-        </w:rPr>
-        <w:t>&gt;</w:t>
-      </w:r>
-    </w:p>
-    <w:p>
-      <w:pPr>
-        <w:rPr>
-          <w:rFonts w:ascii="Times New Roman" w:hAnsi="Times New Roman"/>
-          <w:sz w:val="20"/>
-        </w:rPr>
-      </w:pPr>
-      <w:r>
-        <w:rPr>
-          <w:rFonts w:ascii="Times New Roman" w:hAnsi="Times New Roman"/>
-          <w:sz w:val="20"/>
-        </w:rPr>
-        <w:t xml:space="preserve">    </w:t>
-      </w:r>
-      <w:r>
-        <w:rPr>
-          <w:rFonts w:ascii="Times New Roman" w:hAnsi="Times New Roman"/>
-          <w:sz w:val="20"/>
-        </w:rPr>
-        <w:t>1</w:t>
-      </w:r>
-      <w:r>
-        <w:rPr>
-          <w:rFonts w:ascii="Times New Roman" w:hAnsi="Times New Roman"/>
-          <w:sz w:val="20"/>
-        </w:rPr>
-        <w:t xml:space="preserve"> + 1 + 1</w:t>
-      </w:r>
-      <w:r>
-        <w:rPr>
-          <w:rFonts w:ascii="Times New Roman" w:hAnsi="Times New Roman"/>
-          <w:sz w:val="20"/>
-        </w:rPr>
-        <w:br/>
-        <w:t>=    &lt;arithmetic&gt;</w:t>
-      </w:r>
-    </w:p>
-    <w:p>
-      <w:r>
-        <w:rPr>
-          <w:rFonts w:ascii="Times New Roman" w:hAnsi="Times New Roman"/>
-          <w:sz w:val="20"/>
-        </w:rPr>
-        <w:t xml:space="preserve">   3</w:t>
       </w:r>
     </w:p>
     <w:p>
@@ -3523,6 +3795,260 @@
           <w:sz w:val="20"/>
         </w:rPr>
       </w:pPr>
+      <w:r>
+        <w:rPr>
+          <w:rFonts w:ascii="Times New Roman" w:hAnsi="Times New Roman"/>
+          <w:sz w:val="20"/>
+        </w:rPr>
+        <w:t xml:space="preserve">For </w:t>
+      </w:r>
+      <w:r>
+        <w:rPr>
+          <w:rFonts w:ascii="Times New Roman" w:hAnsi="Times New Roman"/>
+          <w:sz w:val="20"/>
+        </w:rPr>
+        <w:t>the first task, we ask that you</w:t>
+      </w:r>
+      <w:r>
+        <w:rPr>
+          <w:rFonts w:ascii="Times New Roman" w:hAnsi="Times New Roman"/>
+          <w:sz w:val="20"/>
+        </w:rPr>
+        <w:t xml:space="preserve"> visit the JavaHyperText and </w:t>
+      </w:r>
+      <w:r>
+        <w:rPr>
+          <w:rFonts w:ascii="Times New Roman" w:hAnsi="Times New Roman"/>
+          <w:sz w:val="20"/>
+        </w:rPr>
+        <w:t>click</w:t>
+      </w:r>
+      <w:r>
+        <w:rPr>
+          <w:rFonts w:ascii="Times New Roman" w:hAnsi="Times New Roman"/>
+          <w:sz w:val="20"/>
+        </w:rPr>
+        <w:t xml:space="preserve"> the link</w:t>
+      </w:r>
+    </w:p>
+    <w:p>
+      <w:pPr>
+        <w:spacing w:before="120"/>
+        <w:ind w:left="720" w:firstLine="8"/>
+        <w:rPr>
+          <w:rFonts w:ascii="Courier New" w:hAnsi="Courier New" w:cs="Courier New"/>
+          <w:sz w:val="18"/>
+          <w:szCs w:val="18"/>
+        </w:rPr>
+      </w:pPr>
+      <w:r>
+        <w:rPr>
+          <w:rFonts w:ascii="Courier New" w:hAnsi="Courier New" w:cs="Courier New"/>
+          <w:sz w:val="18"/>
+          <w:szCs w:val="18"/>
+        </w:rPr>
+        <w:t>Explain constructs</w:t>
+      </w:r>
+      <w:r>
+        <w:rPr>
+          <w:rFonts w:ascii="Times New Roman" w:hAnsi="Times New Roman"/>
+          <w:sz w:val="20"/>
+        </w:rPr>
+        <w:t xml:space="preserve"> / </w:t>
+      </w:r>
+      <w:r>
+        <w:rPr>
+          <w:rFonts w:ascii="Courier New" w:hAnsi="Courier New" w:cs="Courier New"/>
+          <w:sz w:val="18"/>
+          <w:szCs w:val="18"/>
+        </w:rPr>
+        <w:t>3. Method calls</w:t>
+      </w:r>
+    </w:p>
+    <w:p>
+      <w:pPr>
+        <w:spacing w:before="120"/>
+        <w:rPr>
+          <w:rFonts w:ascii="Times New Roman" w:hAnsi="Times New Roman"/>
+          <w:sz w:val="20"/>
+        </w:rPr>
+      </w:pPr>
+      <w:r>
+        <w:rPr>
+          <w:rFonts w:ascii="Times New Roman" w:hAnsi="Times New Roman"/>
+          <w:sz w:val="20"/>
+        </w:rPr>
+        <w:t>i</w:t>
+      </w:r>
+      <w:r>
+        <w:rPr>
+          <w:rFonts w:ascii="Times New Roman" w:hAnsi="Times New Roman"/>
+          <w:sz w:val="20"/>
+        </w:rPr>
+        <w:t xml:space="preserve">n the top horizontal navigation bar. </w:t>
+      </w:r>
+      <w:r>
+        <w:rPr>
+          <w:rFonts w:ascii="Times New Roman" w:hAnsi="Times New Roman"/>
+          <w:sz w:val="20"/>
+        </w:rPr>
+        <w:t>This tutorial covers these topics:</w:t>
+      </w:r>
+    </w:p>
+    <w:p>
+      <w:pPr>
+        <w:pStyle w:val="ListParagraph"/>
+        <w:numPr>
+          <w:ilvl w:val="0"/>
+          <w:numId w:val="14"/>
+        </w:numPr>
+        <w:spacing w:before="120"/>
+        <w:rPr>
+          <w:rFonts w:ascii="Times New Roman" w:hAnsi="Times New Roman"/>
+          <w:sz w:val="20"/>
+        </w:rPr>
+      </w:pPr>
+      <w:r>
+        <w:rPr>
+          <w:rFonts w:ascii="Times New Roman" w:hAnsi="Times New Roman"/>
+          <w:sz w:val="20"/>
+        </w:rPr>
+        <w:t>The frame for a method call</w:t>
+      </w:r>
+      <w:r>
+        <w:rPr>
+          <w:rFonts w:ascii="Times New Roman" w:hAnsi="Times New Roman"/>
+          <w:sz w:val="20"/>
+        </w:rPr>
+        <w:t>.</w:t>
+      </w:r>
+    </w:p>
+    <w:p>
+      <w:pPr>
+        <w:pStyle w:val="ListParagraph"/>
+        <w:numPr>
+          <w:ilvl w:val="0"/>
+          <w:numId w:val="14"/>
+        </w:numPr>
+        <w:spacing w:before="120"/>
+        <w:contextualSpacing w:val="0"/>
+        <w:rPr>
+          <w:rFonts w:ascii="Times New Roman" w:hAnsi="Times New Roman"/>
+          <w:sz w:val="20"/>
+        </w:rPr>
+      </w:pPr>
+      <w:r>
+        <w:rPr>
+          <w:rFonts w:ascii="Times New Roman" w:hAnsi="Times New Roman"/>
+          <w:sz w:val="20"/>
+        </w:rPr>
+        <w:t>Two data structures: the queue and the stack</w:t>
+      </w:r>
+      <w:r>
+        <w:rPr>
+          <w:rFonts w:ascii="Times New Roman" w:hAnsi="Times New Roman"/>
+          <w:sz w:val="20"/>
+        </w:rPr>
+        <w:t>.</w:t>
+      </w:r>
+    </w:p>
+    <w:p>
+      <w:pPr>
+        <w:pStyle w:val="ListParagraph"/>
+        <w:numPr>
+          <w:ilvl w:val="0"/>
+          <w:numId w:val="14"/>
+        </w:numPr>
+        <w:spacing w:before="120"/>
+        <w:contextualSpacing w:val="0"/>
+        <w:rPr>
+          <w:rFonts w:ascii="Times New Roman" w:hAnsi="Times New Roman"/>
+          <w:sz w:val="20"/>
+        </w:rPr>
+      </w:pPr>
+      <w:r>
+        <w:rPr>
+          <w:rFonts w:ascii="Times New Roman" w:hAnsi="Times New Roman"/>
+          <w:sz w:val="20"/>
+        </w:rPr>
+        <w:t xml:space="preserve">The call stack and the algorithm for executing </w:t>
+      </w:r>
+      <w:r>
+        <w:rPr>
+          <w:rFonts w:ascii="Times New Roman" w:hAnsi="Times New Roman"/>
+          <w:i/>
+          <w:sz w:val="20"/>
+        </w:rPr>
+        <w:t>any</w:t>
+      </w:r>
+      <w:r>
+        <w:rPr>
+          <w:rFonts w:ascii="Times New Roman" w:hAnsi="Times New Roman"/>
+          <w:sz w:val="20"/>
+        </w:rPr>
+        <w:t xml:space="preserve"> method call</w:t>
+      </w:r>
+      <w:r>
+        <w:rPr>
+          <w:rFonts w:ascii="Times New Roman" w:hAnsi="Times New Roman"/>
+          <w:sz w:val="20"/>
+        </w:rPr>
+        <w:t>.</w:t>
+      </w:r>
+    </w:p>
+    <w:p>
+      <w:pPr>
+        <w:pStyle w:val="ListParagraph"/>
+        <w:numPr>
+          <w:ilvl w:val="0"/>
+          <w:numId w:val="14"/>
+        </w:numPr>
+        <w:spacing w:before="120"/>
+        <w:contextualSpacing w:val="0"/>
+        <w:rPr>
+          <w:rFonts w:ascii="Times New Roman" w:hAnsi="Times New Roman"/>
+          <w:sz w:val="20"/>
+        </w:rPr>
+      </w:pPr>
+      <w:r>
+        <w:rPr>
+          <w:rFonts w:ascii="Times New Roman" w:hAnsi="Times New Roman"/>
+          <w:sz w:val="20"/>
+        </w:rPr>
+        <w:t xml:space="preserve"> </w:t>
+      </w:r>
+      <w:r>
+        <w:rPr>
+          <w:rFonts w:ascii="Times New Roman" w:hAnsi="Times New Roman"/>
+          <w:sz w:val="20"/>
+        </w:rPr>
+        <w:t>Verification that the process for executing a</w:t>
+      </w:r>
+      <w:r>
+        <w:rPr>
+          <w:rFonts w:ascii="Times New Roman" w:hAnsi="Times New Roman"/>
+          <w:sz w:val="20"/>
+        </w:rPr>
+        <w:t xml:space="preserve"> method call works for recursive calls.</w:t>
+      </w:r>
+    </w:p>
+    <w:p>
+      <w:pPr>
+        <w:spacing w:before="120"/>
+        <w:rPr>
+          <w:rFonts w:ascii="Times New Roman" w:hAnsi="Times New Roman"/>
+          <w:sz w:val="20"/>
+        </w:rPr>
+      </w:pPr>
+      <w:r>
+        <w:rPr>
+          <w:rFonts w:ascii="Times New Roman" w:hAnsi="Times New Roman"/>
+          <w:sz w:val="20"/>
+        </w:rPr>
+        <w:t>For the second task, look at the appropriate item in entry “recursion” in the JavaHyperText.</w:t>
+      </w:r>
+      <w:bookmarkStart w:id="0" w:name="_GoBack"/>
+      <w:bookmarkEnd w:id="0"/>
     </w:p>
     <w:sectPr>
       <w:headerReference w:type="default" r:id="rId8"/>
@@ -4268,6 +4794,95 @@
     </w:lvl>
   </w:abstractNum>
   <w:abstractNum w:abstractNumId="7" w15:restartNumberingAfterBreak="0">
+    <w:nsid w:val="419E191F"/>
+    <w:multiLevelType w:val="hybridMultilevel"/>
+    <w:tmpl w:val="1DC0D9D8"/>
+    <w:lvl w:ilvl="0" w:tplc="EBA6BE54">
+      <w:start w:val="1"/>
+      <w:numFmt w:val="decimal"/>
+      <w:lvlText w:val="%1."/>
+      <w:lvlJc w:val="left"/>
+      <w:pPr>
+        <w:ind w:left="648" w:hanging="360"/>
+      </w:pPr>
+      <w:rPr>
+        <w:rFonts w:hint="default"/>
+      </w:rPr>
+    </w:lvl>
+    <w:lvl w:ilvl="1" w:tplc="04090019" w:tentative="1">
+      <w:start w:val="1"/>
+      <w:numFmt w:val="lowerLetter"/>
+      <w:lvlText w:val="%2."/>
+      <w:lvlJc w:val="left"/>
+      <w:pPr>
+        <w:ind w:left="1368" w:hanging="360"/>
+      </w:pPr>
+    </w:lvl>
+    <w:lvl w:ilvl="2" w:tplc="0409001B" w:tentative="1">
+      <w:start w:val="1"/>
+      <w:numFmt w:val="lowerRoman"/>
+      <w:lvlText w:val="%3."/>
+      <w:lvlJc w:val="right"/>
+      <w:pPr>
+        <w:ind w:left="2088" w:hanging="180"/>
+      </w:pPr>
+    </w:lvl>
+    <w:lvl w:ilvl="3" w:tplc="0409000F" w:tentative="1">
+      <w:start w:val="1"/>
+      <w:numFmt w:val="decimal"/>
+      <w:lvlText w:val="%4."/>
+      <w:lvlJc w:val="left"/>
+      <w:pPr>
+        <w:ind w:left="2808" w:hanging="360"/>
+      </w:pPr>
+    </w:lvl>
+    <w:lvl w:ilvl="4" w:tplc="04090019" w:tentative="1">
+      <w:start w:val="1"/>
+      <w:numFmt w:val="lowerLetter"/>
+      <w:lvlText w:val="%5."/>
+      <w:lvlJc w:val="left"/>
+      <w:pPr>
+        <w:ind w:left="3528" w:hanging="360"/>
+      </w:pPr>
+    </w:lvl>
+    <w:lvl w:ilvl="5" w:tplc="0409001B" w:tentative="1">
+      <w:start w:val="1"/>
+      <w:numFmt w:val="lowerRoman"/>
+      <w:lvlText w:val="%6."/>
+      <w:lvlJc w:val="right"/>
+      <w:pPr>
+        <w:ind w:left="4248" w:hanging="180"/>
+      </w:pPr>
+    </w:lvl>
+    <w:lvl w:ilvl="6" w:tplc="0409000F" w:tentative="1">
+      <w:start w:val="1"/>
+      <w:numFmt w:val="decimal"/>
+      <w:lvlText w:val="%7."/>
+      <w:lvlJc w:val="left"/>
+      <w:pPr>
+        <w:ind w:left="4968" w:hanging="360"/>
+      </w:pPr>
+    </w:lvl>
+    <w:lvl w:ilvl="7" w:tplc="04090019" w:tentative="1">
+      <w:start w:val="1"/>
+      <w:numFmt w:val="lowerLetter"/>
+      <w:lvlText w:val="%8."/>
+      <w:lvlJc w:val="left"/>
+      <w:pPr>
+        <w:ind w:left="5688" w:hanging="360"/>
+      </w:pPr>
+    </w:lvl>
+    <w:lvl w:ilvl="8" w:tplc="0409001B" w:tentative="1">
+      <w:start w:val="1"/>
+      <w:numFmt w:val="lowerRoman"/>
+      <w:lvlText w:val="%9."/>
+      <w:lvlJc w:val="right"/>
+      <w:pPr>
+        <w:ind w:left="6408" w:hanging="180"/>
+      </w:pPr>
+    </w:lvl>
+  </w:abstractNum>
+  <w:abstractNum w:abstractNumId="8" w15:restartNumberingAfterBreak="0">
     <w:nsid w:val="58A86B26"/>
     <w:multiLevelType w:val="hybridMultilevel"/>
     <w:tmpl w:val="3EB4EF3A"/>
@@ -4380,7 +4995,7 @@
       </w:rPr>
     </w:lvl>
   </w:abstractNum>
-  <w:abstractNum w:abstractNumId="8" w15:restartNumberingAfterBreak="0">
+  <w:abstractNum w:abstractNumId="9" w15:restartNumberingAfterBreak="0">
     <w:nsid w:val="6E870605"/>
     <w:multiLevelType w:val="hybridMultilevel"/>
     <w:tmpl w:val="43EC2A1E"/>
@@ -4493,7 +5108,7 @@
       </w:rPr>
     </w:lvl>
   </w:abstractNum>
-  <w:abstractNum w:abstractNumId="9" w15:restartNumberingAfterBreak="0">
+  <w:abstractNum w:abstractNumId="10" w15:restartNumberingAfterBreak="0">
     <w:nsid w:val="6F7823AD"/>
     <w:multiLevelType w:val="hybridMultilevel"/>
     <w:tmpl w:val="B198A55C"/>
@@ -4606,7 +5221,7 @@
       </w:pPr>
     </w:lvl>
   </w:abstractNum>
-  <w:abstractNum w:abstractNumId="10" w15:restartNumberingAfterBreak="0">
+  <w:abstractNum w:abstractNumId="11" w15:restartNumberingAfterBreak="0">
     <w:nsid w:val="76F60899"/>
     <w:multiLevelType w:val="hybridMultilevel"/>
     <w:tmpl w:val="1206B17A"/>
@@ -4692,7 +5307,96 @@
       </w:pPr>
     </w:lvl>
   </w:abstractNum>
-  <w:abstractNum w:abstractNumId="11" w15:restartNumberingAfterBreak="0">
+  <w:abstractNum w:abstractNumId="12" w15:restartNumberingAfterBreak="0">
+    <w:nsid w:val="79022111"/>
+    <w:multiLevelType w:val="hybridMultilevel"/>
+    <w:tmpl w:val="A8AEBF9E"/>
+    <w:lvl w:ilvl="0" w:tplc="EBA6BE54">
+      <w:start w:val="1"/>
+      <w:numFmt w:val="decimal"/>
+      <w:lvlText w:val="%1."/>
+      <w:lvlJc w:val="left"/>
+      <w:pPr>
+        <w:ind w:left="648" w:hanging="360"/>
+      </w:pPr>
+      <w:rPr>
+        <w:rFonts w:hint="default"/>
+      </w:rPr>
+    </w:lvl>
+    <w:lvl w:ilvl="1" w:tplc="04090019" w:tentative="1">
+      <w:start w:val="1"/>
+      <w:numFmt w:val="lowerLetter"/>
+      <w:lvlText w:val="%2."/>
+      <w:lvlJc w:val="left"/>
+      <w:pPr>
+        <w:ind w:left="1440" w:hanging="360"/>
+      </w:pPr>
+    </w:lvl>
+    <w:lvl w:ilvl="2" w:tplc="0409001B" w:tentative="1">
+      <w:start w:val="1"/>
+      <w:numFmt w:val="lowerRoman"/>
+      <w:lvlText w:val="%3."/>
+      <w:lvlJc w:val="right"/>
+      <w:pPr>
+        <w:ind w:left="2160" w:hanging="180"/>
+      </w:pPr>
+    </w:lvl>
+    <w:lvl w:ilvl="3" w:tplc="0409000F" w:tentative="1">
+      <w:start w:val="1"/>
+      <w:numFmt w:val="decimal"/>
+      <w:lvlText w:val="%4."/>
+      <w:lvlJc w:val="left"/>
+      <w:pPr>
+        <w:ind w:left="2880" w:hanging="360"/>
+      </w:pPr>
+    </w:lvl>
+    <w:lvl w:ilvl="4" w:tplc="04090019" w:tentative="1">
+      <w:start w:val="1"/>
+      <w:numFmt w:val="lowerLetter"/>
+      <w:lvlText w:val="%5."/>
+      <w:lvlJc w:val="left"/>
+      <w:pPr>
+        <w:ind w:left="3600" w:hanging="360"/>
+      </w:pPr>
+    </w:lvl>
+    <w:lvl w:ilvl="5" w:tplc="0409001B" w:tentative="1">
+      <w:start w:val="1"/>
+      <w:numFmt w:val="lowerRoman"/>
+      <w:lvlText w:val="%6."/>
+      <w:lvlJc w:val="right"/>
+      <w:pPr>
+        <w:ind w:left="4320" w:hanging="180"/>
+      </w:pPr>
+    </w:lvl>
+    <w:lvl w:ilvl="6" w:tplc="0409000F" w:tentative="1">
+      <w:start w:val="1"/>
+      <w:numFmt w:val="decimal"/>
+      <w:lvlText w:val="%7."/>
+      <w:lvlJc w:val="left"/>
+      <w:pPr>
+        <w:ind w:left="5040" w:hanging="360"/>
+      </w:pPr>
+    </w:lvl>
+    <w:lvl w:ilvl="7" w:tplc="04090019" w:tentative="1">
+      <w:start w:val="1"/>
+      <w:numFmt w:val="lowerLetter"/>
+      <w:lvlText w:val="%8."/>
+      <w:lvlJc w:val="left"/>
+      <w:pPr>
+        <w:ind w:left="5760" w:hanging="360"/>
+      </w:pPr>
+    </w:lvl>
+    <w:lvl w:ilvl="8" w:tplc="0409001B" w:tentative="1">
+      <w:start w:val="1"/>
+      <w:numFmt w:val="lowerRoman"/>
+      <w:lvlText w:val="%9."/>
+      <w:lvlJc w:val="right"/>
+      <w:pPr>
+        <w:ind w:left="6480" w:hanging="180"/>
+      </w:pPr>
+    </w:lvl>
+  </w:abstractNum>
+  <w:abstractNum w:abstractNumId="13" w15:restartNumberingAfterBreak="0">
     <w:nsid w:val="7B5E2088"/>
     <w:multiLevelType w:val="hybridMultilevel"/>
     <w:tmpl w:val="8940C360"/>
@@ -4779,7 +5483,7 @@
     </w:lvl>
   </w:abstractNum>
   <w:num w:numId="1">
-    <w:abstractNumId w:val="9"/>
+    <w:abstractNumId w:val="10"/>
   </w:num>
   <w:num w:numId="2">
     <w:abstractNumId w:val="6"/>
@@ -4788,13 +5492,13 @@
     <w:abstractNumId w:val="1"/>
   </w:num>
   <w:num w:numId="4">
-    <w:abstractNumId w:val="8"/>
+    <w:abstractNumId w:val="9"/>
   </w:num>
   <w:num w:numId="5">
     <w:abstractNumId w:val="2"/>
   </w:num>
   <w:num w:numId="6">
-    <w:abstractNumId w:val="11"/>
+    <w:abstractNumId w:val="13"/>
   </w:num>
   <w:num w:numId="7">
     <w:abstractNumId w:val="4"/>
@@ -4803,7 +5507,7 @@
     <w:abstractNumId w:val="3"/>
   </w:num>
   <w:num w:numId="9">
-    <w:abstractNumId w:val="10"/>
+    <w:abstractNumId w:val="11"/>
   </w:num>
   <w:num w:numId="10">
     <w:abstractNumId w:val="5"/>
@@ -4812,7 +5516,13 @@
     <w:abstractNumId w:val="0"/>
   </w:num>
   <w:num w:numId="12">
+    <w:abstractNumId w:val="8"/>
+  </w:num>
+  <w:num w:numId="13">
     <w:abstractNumId w:val="7"/>
+  </w:num>
+  <w:num w:numId="14">
+    <w:abstractNumId w:val="12"/>
   </w:num>
 </w:numbering>
 </file>

</xml_diff>